<commit_message>
update student P1  gradings
</commit_message>
<xml_diff>
--- a/P1/P1_grades.docx
+++ b/P1/P1_grades.docx
@@ -3,8 +3,17 @@
 <w:document xmlns:wpc="http://schemas.microsoft.com/office/word/2010/wordprocessingCanvas" xmlns:mo="http://schemas.microsoft.com/office/mac/office/2008/main" xmlns:mc="http://schemas.openxmlformats.org/markup-compatibility/2006" xmlns:mv="urn:schemas-microsoft-com:mac:vml" xmlns:o="urn:schemas-microsoft-com:office:office" xmlns:r="http://schemas.openxmlformats.org/officeDocument/2006/relationships" xmlns:m="http://schemas.openxmlformats.org/officeDocument/2006/math" xmlns:v="urn:schemas-microsoft-com:vml" xmlns:wp14="http://schemas.microsoft.com/office/word/2010/wordprocessingDrawing" xmlns:wp="http://schemas.openxmlformats.org/drawingml/2006/wordprocessingDrawing" xmlns:w10="urn:schemas-microsoft-com:office:word" xmlns:w="http://schemas.openxmlformats.org/wordprocessingml/2006/main" xmlns:w14="http://schemas.microsoft.com/office/word/2010/wordml" xmlns:w15="http://schemas.microsoft.com/office/word/2012/wordml" xmlns:wpg="http://schemas.microsoft.com/office/word/2010/wordprocessingGroup" xmlns:wpi="http://schemas.microsoft.com/office/word/2010/wordprocessingInk" xmlns:wne="http://schemas.microsoft.com/office/word/2006/wordml" xmlns:wps="http://schemas.microsoft.com/office/word/2010/wordprocessingShape" mc:Ignorable="w14 w15 wp14">
   <w:body>
     <w:p>
-      <w:r>
-        <w:t xml:space="preserve">Megan: </w:t>
+      <w:pPr>
+        <w:outlineLvl w:val="0"/>
+      </w:pPr>
+      <w:r>
+        <w:rPr>
+          <w:b/>
+        </w:rPr>
+        <w:t>Megan</w:t>
+      </w:r>
+      <w:r>
+        <w:t xml:space="preserve">: </w:t>
       </w:r>
       <w:r>
         <w:t>1</w:t>
@@ -15,6 +24,9 @@
       <w:r>
         <w:t>%</w:t>
       </w:r>
+      <w:r>
+        <w:t xml:space="preserve">  talk 5%, report 5%</w:t>
+      </w:r>
     </w:p>
     <w:p>
       <w:r>
@@ -34,9 +46,29 @@
         <w:t>No light controls,</w:t>
       </w:r>
     </w:p>
-    <w:p/>
-    <w:p/>
-    <w:p>
+    <w:p>
+      <w:pPr>
+        <w:pStyle w:val="ListParagraph"/>
+        <w:numPr>
+          <w:ilvl w:val="0"/>
+          <w:numId w:val="1"/>
+        </w:numPr>
+      </w:pPr>
+      <w:r>
+        <w:t>Does not work</w:t>
+      </w:r>
+      <w:r>
+        <w:t xml:space="preserve"> (slow)</w:t>
+      </w:r>
+      <w:r>
+        <w:t xml:space="preserve"> on Safari iPhone: -2%</w:t>
+      </w:r>
+    </w:p>
+    <w:p/>
+    <w:p>
+      <w:pPr>
+        <w:outlineLvl w:val="0"/>
+      </w:pPr>
       <w:r>
         <w:t xml:space="preserve">Trent: </w:t>
       </w:r>
@@ -49,6 +81,17 @@
       <w:r>
         <w:t>%</w:t>
       </w:r>
+      <w:r>
+        <w:t>,</w:t>
+      </w:r>
+      <w:r>
+        <w:t xml:space="preserve"> talk 5%, report 5%</w:t>
+      </w:r>
+      <w:r>
+        <w:t xml:space="preserve"> (good report)</w:t>
+      </w:r>
+      <w:bookmarkStart w:id="0" w:name="_GoBack"/>
+      <w:bookmarkEnd w:id="0"/>
     </w:p>
     <w:p>
       <w:r>
@@ -63,6 +106,9 @@
     <w:p/>
     <w:p/>
     <w:p>
+      <w:pPr>
+        <w:outlineLvl w:val="0"/>
+      </w:pPr>
       <w:r>
         <w:t>Luciano</w:t>
       </w:r>
@@ -91,6 +137,9 @@
     </w:p>
     <w:p/>
     <w:p>
+      <w:pPr>
+        <w:outlineLvl w:val="0"/>
+      </w:pPr>
       <w:r>
         <w:t>Christine:</w:t>
       </w:r>
@@ -129,97 +178,91 @@
     </w:p>
     <w:p/>
     <w:p>
-      <w:proofErr w:type="spellStart"/>
-      <w:r>
-        <w:t>Micheal</w:t>
-      </w:r>
-      <w:proofErr w:type="spellEnd"/>
+      <w:pPr>
+        <w:outlineLvl w:val="0"/>
+      </w:pPr>
+      <w:r>
+        <w:t xml:space="preserve">Micheal: </w:t>
+      </w:r>
+      <w:r>
+        <w:t>13</w:t>
+      </w:r>
+    </w:p>
+    <w:p>
+      <w:r>
+        <w:t>He create</w:t>
+      </w:r>
+      <w:r>
+        <w:t>d models</w:t>
+      </w:r>
+    </w:p>
+    <w:p/>
+    <w:p/>
+    <w:p>
+      <w:r>
+        <w:t>Wui:  12</w:t>
+      </w:r>
+    </w:p>
+    <w:p>
+      <w:r>
+        <w:t>15 models, created</w:t>
+      </w:r>
+    </w:p>
+    <w:p>
+      <w:r>
+        <w:t>4 interactions</w:t>
+      </w:r>
+    </w:p>
+    <w:p>
+      <w:r>
+        <w:t>design is not good</w:t>
+      </w:r>
+    </w:p>
+    <w:p/>
+    <w:p>
+      <w:pPr>
+        <w:outlineLvl w:val="0"/>
+      </w:pPr>
+      <w:r>
+        <w:t>Benjamin:</w:t>
+      </w:r>
+      <w:r>
+        <w:t xml:space="preserve"> 13</w:t>
+      </w:r>
+    </w:p>
+    <w:p>
+      <w:r>
+        <w:t>Has a light controls</w:t>
+      </w:r>
+      <w:r>
+        <w:t xml:space="preserve">. </w:t>
+      </w:r>
+    </w:p>
+    <w:p>
+      <w:r>
+        <w:t>I</w:t>
+      </w:r>
+      <w:r>
+        <w:t>nteraction</w:t>
+      </w:r>
+    </w:p>
+    <w:p>
+      <w:r>
+        <w:t>Good design.</w:t>
+      </w:r>
+    </w:p>
+    <w:p/>
+    <w:p>
+      <w:pPr>
+        <w:outlineLvl w:val="0"/>
+      </w:pPr>
+      <w:r>
+        <w:t>Yada</w:t>
+      </w:r>
       <w:r>
         <w:t xml:space="preserve">: </w:t>
       </w:r>
       <w:r>
-        <w:t>13</w:t>
-      </w:r>
-    </w:p>
-    <w:p>
-      <w:r>
-        <w:t>He create</w:t>
-      </w:r>
-      <w:r>
-        <w:t>d models</w:t>
-      </w:r>
-    </w:p>
-    <w:p/>
-    <w:p/>
-    <w:p>
-      <w:proofErr w:type="spellStart"/>
-      <w:r>
-        <w:t>Wui</w:t>
-      </w:r>
-      <w:proofErr w:type="spellEnd"/>
-      <w:r>
-        <w:t>:  12</w:t>
-      </w:r>
-    </w:p>
-    <w:p>
-      <w:r>
-        <w:t>15 models, created</w:t>
-      </w:r>
-    </w:p>
-    <w:p>
-      <w:r>
-        <w:t>4 interactions</w:t>
-      </w:r>
-    </w:p>
-    <w:p>
-      <w:r>
-        <w:t>design is not good</w:t>
-      </w:r>
-    </w:p>
-    <w:p/>
-    <w:p>
-      <w:r>
-        <w:t>Benjamin:</w:t>
-      </w:r>
-      <w:r>
-        <w:t xml:space="preserve"> 13</w:t>
-      </w:r>
-    </w:p>
-    <w:p>
-      <w:r>
-        <w:t xml:space="preserve">Has </w:t>
-      </w:r>
-      <w:proofErr w:type="gramStart"/>
-      <w:r>
-        <w:t>a light controls</w:t>
-      </w:r>
-      <w:proofErr w:type="gramEnd"/>
-      <w:r>
-        <w:t xml:space="preserve">. </w:t>
-      </w:r>
-    </w:p>
-    <w:p>
-      <w:r>
-        <w:t>I</w:t>
-      </w:r>
-      <w:r>
-        <w:t>nteraction</w:t>
-      </w:r>
-    </w:p>
-    <w:p>
-      <w:r>
-        <w:t>Good design.</w:t>
-      </w:r>
-    </w:p>
-    <w:p/>
-    <w:p>
-      <w:r>
-        <w:t>Yada</w:t>
-      </w:r>
-      <w:r>
-        <w:t xml:space="preserve">: </w:t>
-      </w:r>
-      <w:r>
         <w:t>14</w:t>
       </w:r>
     </w:p>
@@ -230,19 +273,14 @@
     </w:p>
     <w:p>
       <w:r>
-        <w:t xml:space="preserve">Difficult to load on </w:t>
-      </w:r>
-      <w:proofErr w:type="spellStart"/>
-      <w:r>
-        <w:t>iphone</w:t>
-      </w:r>
-      <w:proofErr w:type="spellEnd"/>
-      <w:r>
-        <w:t xml:space="preserve"> (slow)</w:t>
-      </w:r>
-    </w:p>
-    <w:p/>
-    <w:p>
+        <w:t>Difficult to load on iphone (slow)</w:t>
+      </w:r>
+    </w:p>
+    <w:p/>
+    <w:p>
+      <w:pPr>
+        <w:outlineLvl w:val="0"/>
+      </w:pPr>
       <w:r>
         <w:t>Simon: 13</w:t>
       </w:r>
@@ -259,13 +297,11 @@
     </w:p>
     <w:p/>
     <w:p>
-      <w:proofErr w:type="spellStart"/>
-      <w:r>
-        <w:t>Olisa</w:t>
-      </w:r>
-      <w:proofErr w:type="spellEnd"/>
-      <w:r>
-        <w:t>: 11</w:t>
+      <w:pPr>
+        <w:outlineLvl w:val="0"/>
+      </w:pPr>
+      <w:r>
+        <w:t>Olisa: 11</w:t>
       </w:r>
     </w:p>
     <w:p>
@@ -286,6 +322,9 @@
     </w:p>
     <w:p/>
     <w:p>
+      <w:pPr>
+        <w:outlineLvl w:val="0"/>
+      </w:pPr>
       <w:r>
         <w:t xml:space="preserve">Jonathan: </w:t>
       </w:r>
@@ -311,13 +350,8 @@
     </w:p>
     <w:p>
       <w:r>
-        <w:t xml:space="preserve">1 </w:t>
-      </w:r>
-      <w:proofErr w:type="spellStart"/>
-      <w:r>
-        <w:t>radion</w:t>
-      </w:r>
-      <w:proofErr w:type="spellEnd"/>
+        <w:t>1 radion</w:t>
+      </w:r>
     </w:p>
     <w:p/>
     <w:p/>
@@ -330,8 +364,6 @@
       <w:r>
         <w:t xml:space="preserve"> </w:t>
       </w:r>
-      <w:bookmarkStart w:id="0" w:name="_GoBack"/>
-      <w:bookmarkEnd w:id="0"/>
     </w:p>
     <w:sectPr>
       <w:pgSz w:w="12240" w:h="15840"/>
@@ -341,6 +373,126 @@
     </w:sectPr>
   </w:body>
 </w:document>
+</file>
+
+<file path=word/numbering.xml><?xml version="1.0" encoding="utf-8"?>
+<w:numbering xmlns:wpc="http://schemas.microsoft.com/office/word/2010/wordprocessingCanvas" xmlns:mo="http://schemas.microsoft.com/office/mac/office/2008/main" xmlns:mc="http://schemas.openxmlformats.org/markup-compatibility/2006" xmlns:mv="urn:schemas-microsoft-com:mac:vml" xmlns:o="urn:schemas-microsoft-com:office:office" xmlns:r="http://schemas.openxmlformats.org/officeDocument/2006/relationships" xmlns:m="http://schemas.openxmlformats.org/officeDocument/2006/math" xmlns:v="urn:schemas-microsoft-com:vml" xmlns:wp14="http://schemas.microsoft.com/office/word/2010/wordprocessingDrawing" xmlns:wp="http://schemas.openxmlformats.org/drawingml/2006/wordprocessingDrawing" xmlns:w10="urn:schemas-microsoft-com:office:word" xmlns:w="http://schemas.openxmlformats.org/wordprocessingml/2006/main" xmlns:w14="http://schemas.microsoft.com/office/word/2010/wordml" xmlns:w15="http://schemas.microsoft.com/office/word/2012/wordml" xmlns:wpg="http://schemas.microsoft.com/office/word/2010/wordprocessingGroup" xmlns:wpi="http://schemas.microsoft.com/office/word/2010/wordprocessingInk" xmlns:wne="http://schemas.microsoft.com/office/word/2006/wordml" xmlns:wps="http://schemas.microsoft.com/office/word/2010/wordprocessingShape" mc:Ignorable="w14 w15 wp14">
+  <w:abstractNum w:abstractNumId="0">
+    <w:nsid w:val="5B0B7D02"/>
+    <w:multiLevelType w:val="hybridMultilevel"/>
+    <w:tmpl w:val="0EFE7B94"/>
+    <w:lvl w:ilvl="0" w:tplc="5BCC1E62">
+      <w:numFmt w:val="bullet"/>
+      <w:lvlText w:val="-"/>
+      <w:lvlJc w:val="left"/>
+      <w:pPr>
+        <w:ind w:left="720" w:hanging="360"/>
+      </w:pPr>
+      <w:rPr>
+        <w:rFonts w:ascii="Calibri" w:eastAsiaTheme="minorHAnsi" w:hAnsi="Calibri" w:cstheme="minorBidi" w:hint="default"/>
+      </w:rPr>
+    </w:lvl>
+    <w:lvl w:ilvl="1" w:tplc="04090003" w:tentative="1">
+      <w:start w:val="1"/>
+      <w:numFmt w:val="bullet"/>
+      <w:lvlText w:val="o"/>
+      <w:lvlJc w:val="left"/>
+      <w:pPr>
+        <w:ind w:left="1440" w:hanging="360"/>
+      </w:pPr>
+      <w:rPr>
+        <w:rFonts w:ascii="Courier New" w:hAnsi="Courier New" w:cs="Courier New" w:hint="default"/>
+      </w:rPr>
+    </w:lvl>
+    <w:lvl w:ilvl="2" w:tplc="04090005" w:tentative="1">
+      <w:start w:val="1"/>
+      <w:numFmt w:val="bullet"/>
+      <w:lvlText w:val=""/>
+      <w:lvlJc w:val="left"/>
+      <w:pPr>
+        <w:ind w:left="2160" w:hanging="360"/>
+      </w:pPr>
+      <w:rPr>
+        <w:rFonts w:ascii="Wingdings" w:hAnsi="Wingdings" w:hint="default"/>
+      </w:rPr>
+    </w:lvl>
+    <w:lvl w:ilvl="3" w:tplc="04090001" w:tentative="1">
+      <w:start w:val="1"/>
+      <w:numFmt w:val="bullet"/>
+      <w:lvlText w:val=""/>
+      <w:lvlJc w:val="left"/>
+      <w:pPr>
+        <w:ind w:left="2880" w:hanging="360"/>
+      </w:pPr>
+      <w:rPr>
+        <w:rFonts w:ascii="Symbol" w:hAnsi="Symbol" w:hint="default"/>
+      </w:rPr>
+    </w:lvl>
+    <w:lvl w:ilvl="4" w:tplc="04090003" w:tentative="1">
+      <w:start w:val="1"/>
+      <w:numFmt w:val="bullet"/>
+      <w:lvlText w:val="o"/>
+      <w:lvlJc w:val="left"/>
+      <w:pPr>
+        <w:ind w:left="3600" w:hanging="360"/>
+      </w:pPr>
+      <w:rPr>
+        <w:rFonts w:ascii="Courier New" w:hAnsi="Courier New" w:cs="Courier New" w:hint="default"/>
+      </w:rPr>
+    </w:lvl>
+    <w:lvl w:ilvl="5" w:tplc="04090005" w:tentative="1">
+      <w:start w:val="1"/>
+      <w:numFmt w:val="bullet"/>
+      <w:lvlText w:val=""/>
+      <w:lvlJc w:val="left"/>
+      <w:pPr>
+        <w:ind w:left="4320" w:hanging="360"/>
+      </w:pPr>
+      <w:rPr>
+        <w:rFonts w:ascii="Wingdings" w:hAnsi="Wingdings" w:hint="default"/>
+      </w:rPr>
+    </w:lvl>
+    <w:lvl w:ilvl="6" w:tplc="04090001" w:tentative="1">
+      <w:start w:val="1"/>
+      <w:numFmt w:val="bullet"/>
+      <w:lvlText w:val=""/>
+      <w:lvlJc w:val="left"/>
+      <w:pPr>
+        <w:ind w:left="5040" w:hanging="360"/>
+      </w:pPr>
+      <w:rPr>
+        <w:rFonts w:ascii="Symbol" w:hAnsi="Symbol" w:hint="default"/>
+      </w:rPr>
+    </w:lvl>
+    <w:lvl w:ilvl="7" w:tplc="04090003" w:tentative="1">
+      <w:start w:val="1"/>
+      <w:numFmt w:val="bullet"/>
+      <w:lvlText w:val="o"/>
+      <w:lvlJc w:val="left"/>
+      <w:pPr>
+        <w:ind w:left="5760" w:hanging="360"/>
+      </w:pPr>
+      <w:rPr>
+        <w:rFonts w:ascii="Courier New" w:hAnsi="Courier New" w:cs="Courier New" w:hint="default"/>
+      </w:rPr>
+    </w:lvl>
+    <w:lvl w:ilvl="8" w:tplc="04090005" w:tentative="1">
+      <w:start w:val="1"/>
+      <w:numFmt w:val="bullet"/>
+      <w:lvlText w:val=""/>
+      <w:lvlJc w:val="left"/>
+      <w:pPr>
+        <w:ind w:left="6480" w:hanging="360"/>
+      </w:pPr>
+      <w:rPr>
+        <w:rFonts w:ascii="Wingdings" w:hAnsi="Wingdings" w:hint="default"/>
+      </w:rPr>
+    </w:lvl>
+  </w:abstractNum>
+  <w:num w:numId="1">
+    <w:abstractNumId w:val="0"/>
+  </w:num>
+</w:numbering>
 </file>
 
 <file path=word/styles.xml><?xml version="1.0" encoding="utf-8"?>
@@ -771,6 +923,17 @@
     <w:semiHidden/>
     <w:unhideWhenUsed/>
   </w:style>
+  <w:style w:type="paragraph" w:styleId="ListParagraph">
+    <w:name w:val="List Paragraph"/>
+    <w:basedOn w:val="Normal"/>
+    <w:uiPriority w:val="34"/>
+    <w:qFormat/>
+    <w:rsid w:val="00E03996"/>
+    <w:pPr>
+      <w:ind w:left="720"/>
+      <w:contextualSpacing/>
+    </w:pPr>
+  </w:style>
 </w:styles>
 </file>
 

</xml_diff>